<commit_message>
update 3 lab and report
</commit_message>
<xml_diff>
--- a/Reports/3 lab.docx
+++ b/Reports/3 lab.docx
@@ -88,10 +88,7 @@
         <w:ind w:left="-567" w:right="566"/>
       </w:pPr>
       <w:r>
-        <w:t>Разработать следующий алгоритм и программу</w:t>
-      </w:r>
-      <w:r>
-        <w:t xml:space="preserve"> с использованием рекурсии. Ввода одномерного массива и линейного поиска целочисленного значения ключа в нем.</w:t>
+        <w:t>Разработать следующий алгоритм и программу с использованием рекурсии. Ввода одномерного массива и линейного поиска целочисленного значения ключа в нем.</w:t>
       </w:r>
     </w:p>
     <w:p>
@@ -178,65 +175,116 @@
     <w:p>
       <w:pPr>
         <w:ind w:left="-567" w:right="566"/>
-      </w:pPr>
-      <w:r>
-        <w:t>Мы делим массив на 2 части</w:t>
-      </w:r>
-      <w:r>
+        <w:rPr>
+          <w:sz w:val="24"/>
+        </w:rPr>
+      </w:pPr>
+      <w:r>
+        <w:rPr>
+          <w:sz w:val="24"/>
+        </w:rPr>
+        <w:t xml:space="preserve">Сортируем исходный массив до </w:t>
+      </w:r>
+      <w:r>
+        <w:rPr>
+          <w:sz w:val="24"/>
+        </w:rPr>
+        <w:t>запуска алгоритма</w:t>
+      </w:r>
+      <w:r>
+        <w:rPr>
+          <w:sz w:val="24"/>
+        </w:rPr>
         <w:t xml:space="preserve">. </w:t>
       </w:r>
       <w:r>
-        <w:t>Ищем в первой части нужное число</w:t>
-      </w:r>
-      <w:r>
-        <w:t xml:space="preserve">. </w:t>
-      </w:r>
-      <w:r>
-        <w:t>Если находим</w:t>
-      </w:r>
-      <w:r>
+        <w:rPr>
+          <w:sz w:val="24"/>
+        </w:rPr>
+        <w:t>Находим центральный элемент</w:t>
+      </w:r>
+      <w:r>
+        <w:rPr>
+          <w:sz w:val="24"/>
+        </w:rPr>
         <w:t xml:space="preserve">, </w:t>
       </w:r>
       <w:r>
-        <w:t>то возвращаем</w:t>
-      </w:r>
-      <w:r>
-        <w:t xml:space="preserve">. </w:t>
-      </w:r>
-      <w:r>
-        <w:t>Если не находим</w:t>
-      </w:r>
-      <w:r>
+        <w:rPr>
+          <w:sz w:val="24"/>
+        </w:rPr>
+        <w:t xml:space="preserve">если он </w:t>
+      </w:r>
+      <w:r>
+        <w:rPr>
+          <w:sz w:val="24"/>
+        </w:rPr>
+        <w:t>равен искомому числу</w:t>
+      </w:r>
+      <w:r>
+        <w:rPr>
+          <w:sz w:val="24"/>
+        </w:rPr>
         <w:t xml:space="preserve">, </w:t>
       </w:r>
       <w:r>
-        <w:t>то вызываем рекурсивно эту же функцию</w:t>
-      </w:r>
-      <w:r>
+        <w:rPr>
+          <w:sz w:val="24"/>
+        </w:rPr>
+        <w:t>то возвращаем его</w:t>
+      </w:r>
+      <w:r>
+        <w:rPr>
+          <w:sz w:val="24"/>
+        </w:rPr>
         <w:t xml:space="preserve">, </w:t>
       </w:r>
       <w:r>
-        <w:t xml:space="preserve">но с другим аргументом </w:t>
-      </w:r>
-      <w:r>
-        <w:t>(</w:t>
-      </w:r>
-      <w:r>
-        <w:t>на этот раз мы передаем вторую часть массива</w:t>
-      </w:r>
-      <w:r>
-        <w:t xml:space="preserve">). </w:t>
-      </w:r>
-      <w:r>
-        <w:t>Все повторяется до тех пор</w:t>
-      </w:r>
-      <w:r>
+        <w:rPr>
+          <w:sz w:val="24"/>
+        </w:rPr>
+        <w:t>если больше</w:t>
+      </w:r>
+      <w:r>
+        <w:rPr>
+          <w:sz w:val="24"/>
+        </w:rPr>
         <w:t xml:space="preserve">, </w:t>
       </w:r>
       <w:r>
-        <w:t>пока мы не найдем нужное значение или пока не дойдем до конца проверки</w:t>
-      </w:r>
-      <w:r>
+        <w:rPr>
+          <w:sz w:val="24"/>
+        </w:rPr>
+        <w:t>то вызываем рекурсивно поиск по правой части массива и повторяем все тоже самое. Если меньше</w:t>
+      </w:r>
+      <w:r>
+        <w:rPr>
+          <w:sz w:val="24"/>
+        </w:rPr>
+        <w:t xml:space="preserve">, </w:t>
+      </w:r>
+      <w:r>
+        <w:rPr>
+          <w:sz w:val="24"/>
+        </w:rPr>
+        <w:t>то все тоже самое</w:t>
+      </w:r>
+      <w:r>
+        <w:rPr>
+          <w:sz w:val="24"/>
+        </w:rPr>
+        <w:t xml:space="preserve">, </w:t>
+      </w:r>
+      <w:r>
+        <w:rPr>
+          <w:sz w:val="24"/>
+        </w:rPr>
+        <w:t>только с левой части</w:t>
+      </w:r>
+      <w:r>
+        <w:rPr>
+          <w:sz w:val="24"/>
+        </w:rPr>
         <w:t>.</w:t>
       </w:r>
     </w:p>
@@ -246,14 +294,46 @@
         <w:rPr>
           <w:b/>
           <w:sz w:val="24"/>
-        </w:rPr>
-      </w:pPr>
-      <w:r>
-        <w:rPr>
-          <w:b/>
-          <w:sz w:val="24"/>
-        </w:rPr>
-        <w:t>3. Текст программы.</w:t>
+          <w:lang w:val="en-US"/>
+        </w:rPr>
+      </w:pPr>
+      <w:r>
+        <w:rPr>
+          <w:b/>
+          <w:sz w:val="24"/>
+          <w:lang w:val="en-US"/>
+        </w:rPr>
+        <w:t xml:space="preserve">3. </w:t>
+      </w:r>
+      <w:r>
+        <w:rPr>
+          <w:b/>
+          <w:sz w:val="24"/>
+        </w:rPr>
+        <w:t>Текст</w:t>
+      </w:r>
+      <w:r>
+        <w:rPr>
+          <w:b/>
+          <w:sz w:val="24"/>
+          <w:lang w:val="en-US"/>
+        </w:rPr>
+        <w:t xml:space="preserve"> </w:t>
+      </w:r>
+      <w:r>
+        <w:rPr>
+          <w:b/>
+          <w:sz w:val="24"/>
+        </w:rPr>
+        <w:t>программы</w:t>
+      </w:r>
+      <w:r>
+        <w:rPr>
+          <w:b/>
+          <w:sz w:val="24"/>
+          <w:lang w:val="en-US"/>
+        </w:rPr>
+        <w:t>.</w:t>
       </w:r>
     </w:p>
     <w:p>
@@ -265,13 +345,92 @@
           <w:lang w:val="en-US"/>
         </w:rPr>
       </w:pPr>
-      <w:r>
-        <w:rPr>
-          <w:i/>
-          <w:sz w:val="28"/>
-          <w:lang w:val="en-US"/>
-        </w:rPr>
-        <w:t>start = System.nanoTime();</w:t>
+      <w:proofErr w:type="gramStart"/>
+      <w:r>
+        <w:rPr>
+          <w:i/>
+          <w:sz w:val="28"/>
+          <w:lang w:val="en-US"/>
+        </w:rPr>
+        <w:t>start</w:t>
+      </w:r>
+      <w:proofErr w:type="gramEnd"/>
+      <w:r>
+        <w:rPr>
+          <w:i/>
+          <w:sz w:val="28"/>
+          <w:lang w:val="en-US"/>
+        </w:rPr>
+        <w:t xml:space="preserve"> = System.</w:t>
+      </w:r>
+      <w:r>
+        <w:rPr>
+          <w:i/>
+          <w:iCs/>
+          <w:sz w:val="28"/>
+          <w:lang w:val="en-US"/>
+        </w:rPr>
+        <w:t>nanoTime</w:t>
+      </w:r>
+      <w:r>
+        <w:rPr>
+          <w:i/>
+          <w:sz w:val="28"/>
+          <w:lang w:val="en-US"/>
+        </w:rPr>
+        <w:t>();</w:t>
+      </w:r>
+      <w:r>
+        <w:rPr>
+          <w:i/>
+          <w:sz w:val="28"/>
+          <w:lang w:val="en-US"/>
+        </w:rPr>
+        <w:br/>
+        <w:t xml:space="preserve">int result = </w:t>
+      </w:r>
+      <w:r>
+        <w:rPr>
+          <w:i/>
+          <w:iCs/>
+          <w:sz w:val="28"/>
+          <w:lang w:val="en-US"/>
+        </w:rPr>
+        <w:t>RecursionSearchNum</w:t>
+      </w:r>
+      <w:r>
+        <w:rPr>
+          <w:i/>
+          <w:sz w:val="28"/>
+          <w:lang w:val="en-US"/>
+        </w:rPr>
+        <w:t>(arrayNum,0, arrayNum.length - 1, number);</w:t>
+      </w:r>
+      <w:r>
+        <w:rPr>
+          <w:i/>
+          <w:sz w:val="28"/>
+          <w:lang w:val="en-US"/>
+        </w:rPr>
+        <w:br/>
+        <w:t>end = System.</w:t>
+      </w:r>
+      <w:r>
+        <w:rPr>
+          <w:i/>
+          <w:iCs/>
+          <w:sz w:val="28"/>
+          <w:lang w:val="en-US"/>
+        </w:rPr>
+        <w:t>nanoTime</w:t>
+      </w:r>
+      <w:r>
+        <w:rPr>
+          <w:i/>
+          <w:sz w:val="28"/>
+          <w:lang w:val="en-US"/>
+        </w:rPr>
+        <w:t>();</w:t>
       </w:r>
     </w:p>
     <w:p>
@@ -289,71 +448,29 @@
           <w:sz w:val="28"/>
           <w:lang w:val="en-US"/>
         </w:rPr>
-        <w:t xml:space="preserve">int </w:t>
-      </w:r>
-      <w:r>
-        <w:rPr>
-          <w:i/>
-          <w:sz w:val="28"/>
-          <w:lang w:val="en-US"/>
-        </w:rPr>
-        <w:t>result</w:t>
-      </w:r>
-      <w:r>
-        <w:rPr>
-          <w:i/>
-          <w:sz w:val="28"/>
-          <w:lang w:val="en-US"/>
-        </w:rPr>
-        <w:t xml:space="preserve"> = </w:t>
-      </w:r>
-      <w:r>
-        <w:rPr>
-          <w:i/>
-          <w:sz w:val="28"/>
-          <w:lang w:val="en-US"/>
-        </w:rPr>
-        <w:t>Recursion</w:t>
-      </w:r>
-      <w:r>
-        <w:rPr>
-          <w:i/>
-          <w:sz w:val="28"/>
-          <w:lang w:val="en-US"/>
-        </w:rPr>
-        <w:t>SearchWord(</w:t>
-      </w:r>
-      <w:r>
-        <w:rPr>
-          <w:i/>
-          <w:sz w:val="28"/>
-          <w:lang w:val="en-US"/>
-        </w:rPr>
-        <w:t>arrayNum</w:t>
-      </w:r>
-      <w:r>
-        <w:rPr>
-          <w:i/>
-          <w:sz w:val="28"/>
-          <w:lang w:val="en-US"/>
-        </w:rPr>
-        <w:t xml:space="preserve">, </w:t>
-      </w:r>
-      <w:r>
-        <w:rPr>
-          <w:i/>
-          <w:sz w:val="28"/>
-          <w:lang w:val="en-US"/>
-        </w:rPr>
-        <w:t>number</w:t>
-      </w:r>
-      <w:r>
-        <w:rPr>
-          <w:i/>
-          <w:sz w:val="28"/>
-          <w:lang w:val="en-US"/>
-        </w:rPr>
-        <w:t>);</w:t>
+        <w:t>//</w:t>
+      </w:r>
+      <w:r>
+        <w:rPr>
+          <w:i/>
+          <w:sz w:val="28"/>
+        </w:rPr>
+        <w:t>Функция</w:t>
+      </w:r>
+      <w:r>
+        <w:rPr>
+          <w:i/>
+          <w:sz w:val="28"/>
+          <w:lang w:val="en-US"/>
+        </w:rPr>
+        <w:t xml:space="preserve"> </w:t>
+      </w:r>
+      <w:r>
+        <w:rPr>
+          <w:i/>
+          <w:sz w:val="28"/>
+        </w:rPr>
+        <w:t>поиска</w:t>
       </w:r>
     </w:p>
     <w:p>
@@ -371,299 +488,1016 @@
           <w:sz w:val="28"/>
           <w:lang w:val="en-US"/>
         </w:rPr>
-        <w:t>end = System.nanoTime();</w:t>
+        <w:t>private static int RecursionSearchNum(int[] arr, int first, int last, int num){</w:t>
+      </w:r>
+      <w:r>
+        <w:rPr>
+          <w:i/>
+          <w:sz w:val="28"/>
+          <w:lang w:val="en-US"/>
+        </w:rPr>
+        <w:br/>
+        <w:t xml:space="preserve">    if (last &gt;= first) {</w:t>
+      </w:r>
+      <w:r>
+        <w:rPr>
+          <w:i/>
+          <w:sz w:val="28"/>
+          <w:lang w:val="en-US"/>
+        </w:rPr>
+        <w:br/>
+        <w:t xml:space="preserve">        int mid = first + (last - first) / 2;</w:t>
+      </w:r>
+      <w:r>
+        <w:rPr>
+          <w:i/>
+          <w:sz w:val="28"/>
+          <w:lang w:val="en-US"/>
+        </w:rPr>
+        <w:br/>
+        <w:t xml:space="preserve">        if (arr[mid] == num) return </w:t>
+      </w:r>
+      <w:r>
+        <w:rPr>
+          <w:i/>
+          <w:sz w:val="28"/>
+          <w:lang w:val="en-US"/>
+        </w:rPr>
+        <w:t>arr[</w:t>
+      </w:r>
+      <w:r>
+        <w:rPr>
+          <w:i/>
+          <w:sz w:val="28"/>
+          <w:lang w:val="en-US"/>
+        </w:rPr>
+        <w:t>mid</w:t>
+      </w:r>
+      <w:r>
+        <w:rPr>
+          <w:i/>
+          <w:sz w:val="28"/>
+          <w:lang w:val="en-US"/>
+        </w:rPr>
+        <w:t>]</w:t>
+      </w:r>
+      <w:r>
+        <w:rPr>
+          <w:i/>
+          <w:sz w:val="28"/>
+          <w:lang w:val="en-US"/>
+        </w:rPr>
+        <w:t>;</w:t>
+      </w:r>
+      <w:r>
+        <w:rPr>
+          <w:i/>
+          <w:sz w:val="28"/>
+          <w:lang w:val="en-US"/>
+        </w:rPr>
+        <w:br/>
+        <w:t xml:space="preserve">        if (arr[mid] &gt; num) return </w:t>
+      </w:r>
+      <w:r>
+        <w:rPr>
+          <w:i/>
+          <w:iCs/>
+          <w:sz w:val="28"/>
+          <w:lang w:val="en-US"/>
+        </w:rPr>
+        <w:t>RecursionSearchNum</w:t>
+      </w:r>
+      <w:r>
+        <w:rPr>
+          <w:i/>
+          <w:sz w:val="28"/>
+          <w:lang w:val="en-US"/>
+        </w:rPr>
+        <w:t>(arr, first, mid - 1, num);</w:t>
+      </w:r>
+      <w:r>
+        <w:rPr>
+          <w:i/>
+          <w:sz w:val="28"/>
+          <w:lang w:val="en-US"/>
+        </w:rPr>
+        <w:br/>
+        <w:t xml:space="preserve">        return </w:t>
+      </w:r>
+      <w:r>
+        <w:rPr>
+          <w:i/>
+          <w:iCs/>
+          <w:sz w:val="28"/>
+          <w:lang w:val="en-US"/>
+        </w:rPr>
+        <w:t>RecursionSearchNum</w:t>
+      </w:r>
+      <w:r>
+        <w:rPr>
+          <w:i/>
+          <w:sz w:val="28"/>
+          <w:lang w:val="en-US"/>
+        </w:rPr>
+        <w:t>(arr, mid + 1, last, num);</w:t>
+      </w:r>
+      <w:r>
+        <w:rPr>
+          <w:i/>
+          <w:sz w:val="28"/>
+          <w:lang w:val="en-US"/>
+        </w:rPr>
+        <w:br/>
+        <w:t xml:space="preserve">    }</w:t>
+      </w:r>
+      <w:r>
+        <w:rPr>
+          <w:i/>
+          <w:sz w:val="28"/>
+          <w:lang w:val="en-US"/>
+        </w:rPr>
+        <w:br/>
+        <w:t xml:space="preserve">    return -1;</w:t>
+      </w:r>
+      <w:r>
+        <w:rPr>
+          <w:i/>
+          <w:sz w:val="28"/>
+          <w:lang w:val="en-US"/>
+        </w:rPr>
+        <w:br/>
+        <w:t>}</w:t>
       </w:r>
     </w:p>
     <w:p>
       <w:pPr>
         <w:ind w:left="-567" w:right="566"/>
         <w:rPr>
-          <w:i/>
-          <w:sz w:val="28"/>
-          <w:lang w:val="en-US"/>
-        </w:rPr>
-      </w:pPr>
-      <w:r>
-        <w:rPr>
-          <w:i/>
-          <w:sz w:val="28"/>
-          <w:lang w:val="en-US"/>
-        </w:rPr>
-        <w:t>private static int RecursionSearchWord(int[] arrayNum, int number){</w:t>
+          <w:b/>
+        </w:rPr>
+      </w:pPr>
+      <w:r>
+        <w:rPr>
+          <w:b/>
+        </w:rPr>
+        <w:t>4.</w:t>
+      </w:r>
+      <w:r>
+        <w:rPr>
+          <w:b/>
+        </w:rPr>
+        <w:t xml:space="preserve"> </w:t>
+      </w:r>
+      <w:r>
+        <w:rPr>
+          <w:b/>
+        </w:rPr>
+        <w:t>Формулы верхней оценки временной и емкостной сложности заданного алгоритма.</w:t>
       </w:r>
     </w:p>
     <w:p>
       <w:pPr>
         <w:ind w:left="-567" w:right="566"/>
         <w:rPr>
-          <w:i/>
-          <w:sz w:val="28"/>
-          <w:lang w:val="en-US"/>
-        </w:rPr>
-      </w:pPr>
-      <w:r>
-        <w:rPr>
-          <w:i/>
-          <w:sz w:val="28"/>
-          <w:lang w:val="en-US"/>
-        </w:rPr>
-        <w:tab/>
-      </w:r>
-      <w:r>
-        <w:rPr>
-          <w:i/>
-          <w:sz w:val="28"/>
-          <w:lang w:val="en-US"/>
-        </w:rPr>
-        <w:t>int size = arrayNum.length/2;</w:t>
+          <w:sz w:val="24"/>
+        </w:rPr>
+      </w:pPr>
+      <w:r>
+        <w:rPr>
+          <w:b/>
+          <w:i/>
+          <w:sz w:val="24"/>
+        </w:rPr>
+        <w:t xml:space="preserve">Верхняя оценка алгоритма: </w:t>
+      </w:r>
+      <w:r>
+        <w:rPr>
+          <w:sz w:val="24"/>
+          <w:lang w:val="en-US"/>
+        </w:rPr>
+        <w:t>O</w:t>
+      </w:r>
+      <w:r>
+        <w:rPr>
+          <w:sz w:val="24"/>
+        </w:rPr>
+        <w:t>(</w:t>
+      </w:r>
+      <m:oMath>
+        <m:sSub>
+          <m:sSubPr>
+            <m:ctrlPr>
+              <w:rPr>
+                <w:rFonts w:ascii="Cambria Math" w:hAnsi="Cambria Math"/>
+                <w:i/>
+                <w:sz w:val="24"/>
+              </w:rPr>
+            </m:ctrlPr>
+          </m:sSubPr>
+          <m:e>
+            <m:r>
+              <w:rPr>
+                <w:rFonts w:ascii="Cambria Math" w:hAnsi="Cambria Math"/>
+                <w:sz w:val="24"/>
+              </w:rPr>
+              <m:t>Log</m:t>
+            </m:r>
+          </m:e>
+          <m:sub>
+            <m:r>
+              <w:rPr>
+                <w:rFonts w:ascii="Cambria Math" w:hAnsi="Cambria Math"/>
+                <w:sz w:val="24"/>
+              </w:rPr>
+              <m:t>2</m:t>
+            </m:r>
+          </m:sub>
+        </m:sSub>
+        <m:r>
+          <w:rPr>
+            <w:rFonts w:ascii="Cambria Math" w:hAnsi="Cambria Math"/>
+            <w:sz w:val="24"/>
+          </w:rPr>
+          <m:t>(n)</m:t>
+        </m:r>
+      </m:oMath>
+      <w:r>
+        <w:rPr>
+          <w:sz w:val="24"/>
+        </w:rPr>
+        <w:t>).</w:t>
       </w:r>
     </w:p>
     <w:p>
       <w:pPr>
         <w:ind w:left="-567" w:right="566"/>
         <w:rPr>
-          <w:i/>
-          <w:sz w:val="28"/>
-          <w:lang w:val="en-US"/>
-        </w:rPr>
-      </w:pPr>
-      <w:r>
-        <w:rPr>
-          <w:i/>
-          <w:sz w:val="28"/>
-          <w:lang w:val="en-US"/>
-        </w:rPr>
-        <w:tab/>
-      </w:r>
-      <w:r>
-        <w:rPr>
-          <w:i/>
-          <w:sz w:val="28"/>
-          <w:lang w:val="en-US"/>
-        </w:rPr>
-        <w:t>for(int j = 0; j &lt; size; j++)</w:t>
+          <w:sz w:val="24"/>
+        </w:rPr>
+      </w:pPr>
+      <w:r>
+        <w:rPr>
+          <w:b/>
+          <w:i/>
+          <w:sz w:val="24"/>
+        </w:rPr>
+        <w:t xml:space="preserve">Асимптотическая оценка алгоритма для лучшего случая: </w:t>
+      </w:r>
+      <w:r>
+        <w:rPr>
+          <w:sz w:val="24"/>
+        </w:rPr>
+        <w:t xml:space="preserve">Лучший случай будет тогда, когда нужное слово стоит </w:t>
+      </w:r>
+      <w:r>
+        <w:rPr>
+          <w:sz w:val="24"/>
+        </w:rPr>
+        <w:t>на центральном элементе</w:t>
+      </w:r>
+      <w:r>
+        <w:rPr>
+          <w:sz w:val="24"/>
+        </w:rPr>
+        <w:t>, тогда:</w:t>
       </w:r>
     </w:p>
     <w:p>
       <w:pPr>
         <w:ind w:left="-567" w:right="566"/>
         <w:rPr>
-          <w:i/>
-          <w:sz w:val="28"/>
-          <w:lang w:val="en-US"/>
-        </w:rPr>
-      </w:pPr>
-      <w:r>
-        <w:rPr>
-          <w:i/>
-          <w:sz w:val="28"/>
-          <w:lang w:val="en-US"/>
-        </w:rPr>
-        <w:tab/>
-      </w:r>
-      <w:r>
-        <w:rPr>
-          <w:i/>
-          <w:sz w:val="28"/>
-          <w:lang w:val="en-US"/>
-        </w:rPr>
-        <w:tab/>
-      </w:r>
-      <w:r>
-        <w:rPr>
-          <w:i/>
-          <w:sz w:val="28"/>
-          <w:lang w:val="en-US"/>
-        </w:rPr>
-        <w:t>if(arrayNum[j] == number)</w:t>
+          <w:rFonts w:cstheme="minorHAnsi"/>
+          <w:sz w:val="24"/>
+        </w:rPr>
+      </w:pPr>
+      <w:r>
+        <w:rPr>
+          <w:rFonts w:cstheme="minorHAnsi"/>
+          <w:sz w:val="24"/>
+        </w:rPr>
+        <w:t>Θ</w:t>
+      </w:r>
+      <w:r>
+        <w:rPr>
+          <w:rFonts w:cstheme="minorHAnsi"/>
+          <w:sz w:val="24"/>
+        </w:rPr>
+        <w:t>(</w:t>
+      </w:r>
+      <w:r>
+        <w:rPr>
+          <w:rFonts w:cstheme="minorHAnsi"/>
+          <w:sz w:val="24"/>
+          <w:lang w:val="en-US"/>
+        </w:rPr>
+        <w:t>n</w:t>
+      </w:r>
+      <w:r>
+        <w:rPr>
+          <w:rFonts w:cstheme="minorHAnsi"/>
+          <w:sz w:val="24"/>
+        </w:rPr>
+        <w:t>) = 1(</w:t>
+      </w:r>
+      <w:r>
+        <w:rPr>
+          <w:rFonts w:cstheme="minorHAnsi"/>
+          <w:sz w:val="24"/>
+        </w:rPr>
+        <w:t>вызов</w:t>
+      </w:r>
+      <w:r>
+        <w:rPr>
+          <w:rFonts w:cstheme="minorHAnsi"/>
+          <w:sz w:val="24"/>
+        </w:rPr>
+        <w:t xml:space="preserve"> </w:t>
+      </w:r>
+      <w:r>
+        <w:rPr>
+          <w:rFonts w:cstheme="minorHAnsi"/>
+          <w:sz w:val="24"/>
+        </w:rPr>
+        <w:t>функции</w:t>
+      </w:r>
+      <w:r>
+        <w:rPr>
+          <w:rFonts w:cstheme="minorHAnsi"/>
+          <w:sz w:val="24"/>
+        </w:rPr>
+        <w:t xml:space="preserve"> </w:t>
+      </w:r>
+      <w:r>
+        <w:rPr>
+          <w:rFonts w:cstheme="minorHAnsi"/>
+          <w:sz w:val="24"/>
+          <w:lang w:val="en-US"/>
+        </w:rPr>
+        <w:t>Recursion</w:t>
+      </w:r>
+      <w:r>
+        <w:rPr>
+          <w:rFonts w:cstheme="minorHAnsi"/>
+          <w:sz w:val="24"/>
+          <w:lang w:val="en-US"/>
+        </w:rPr>
+        <w:t>SearchWord</w:t>
+      </w:r>
+      <w:r>
+        <w:rPr>
+          <w:rFonts w:cstheme="minorHAnsi"/>
+          <w:sz w:val="24"/>
+        </w:rPr>
+        <w:t xml:space="preserve">) + </w:t>
+      </w:r>
+      <w:r>
+        <w:rPr>
+          <w:rFonts w:cstheme="minorHAnsi"/>
+          <w:sz w:val="24"/>
+        </w:rPr>
+        <w:t>1(</w:t>
+      </w:r>
+      <w:r>
+        <w:rPr>
+          <w:rFonts w:cstheme="minorHAnsi"/>
+          <w:sz w:val="24"/>
+        </w:rPr>
+        <w:t>проверка условия</w:t>
+      </w:r>
+      <w:r>
+        <w:rPr>
+          <w:rFonts w:cstheme="minorHAnsi"/>
+          <w:sz w:val="24"/>
+        </w:rPr>
+        <w:t>)</w:t>
+      </w:r>
+      <w:r>
+        <w:rPr>
+          <w:rFonts w:cstheme="minorHAnsi"/>
+          <w:sz w:val="24"/>
+        </w:rPr>
+        <w:t xml:space="preserve"> + 1(инициализация </w:t>
+      </w:r>
+      <w:r>
+        <w:rPr>
+          <w:rFonts w:cstheme="minorHAnsi"/>
+          <w:sz w:val="24"/>
+          <w:lang w:val="en-US"/>
+        </w:rPr>
+        <w:t>mid</w:t>
+      </w:r>
+      <w:r>
+        <w:rPr>
+          <w:rFonts w:cstheme="minorHAnsi"/>
+          <w:sz w:val="24"/>
+        </w:rPr>
+        <w:t>)</w:t>
+      </w:r>
+      <w:r>
+        <w:rPr>
+          <w:rFonts w:cstheme="minorHAnsi"/>
+          <w:sz w:val="24"/>
+        </w:rPr>
+        <w:t xml:space="preserve"> + </w:t>
+      </w:r>
+      <w:r>
+        <w:rPr>
+          <w:rFonts w:cstheme="minorHAnsi"/>
+          <w:sz w:val="24"/>
+        </w:rPr>
+        <w:t>3(сумма</w:t>
+      </w:r>
+      <w:r>
+        <w:rPr>
+          <w:rFonts w:cstheme="minorHAnsi"/>
+          <w:sz w:val="24"/>
+        </w:rPr>
+        <w:t xml:space="preserve">, </w:t>
+      </w:r>
+      <w:r>
+        <w:rPr>
+          <w:rFonts w:cstheme="minorHAnsi"/>
+          <w:sz w:val="24"/>
+        </w:rPr>
+        <w:t xml:space="preserve">разность и деление) + 1(приравнивание </w:t>
+      </w:r>
+      <w:r>
+        <w:rPr>
+          <w:rFonts w:cstheme="minorHAnsi"/>
+          <w:sz w:val="24"/>
+          <w:lang w:val="en-US"/>
+        </w:rPr>
+        <w:t>mid</w:t>
+      </w:r>
+      <w:r>
+        <w:rPr>
+          <w:rFonts w:cstheme="minorHAnsi"/>
+          <w:sz w:val="24"/>
+        </w:rPr>
+        <w:t xml:space="preserve"> </w:t>
+      </w:r>
+      <w:r>
+        <w:rPr>
+          <w:rFonts w:cstheme="minorHAnsi"/>
+          <w:sz w:val="24"/>
+        </w:rPr>
+        <w:t xml:space="preserve">значения) + 1(проверка </w:t>
+      </w:r>
+      <w:r>
+        <w:rPr>
+          <w:rFonts w:cstheme="minorHAnsi"/>
+          <w:sz w:val="24"/>
+        </w:rPr>
+        <w:lastRenderedPageBreak/>
+        <w:t>условия) + 2(индексация одномерного массива) + 1(возвращение числа)</w:t>
+      </w:r>
+      <w:r>
+        <w:rPr>
+          <w:rFonts w:cstheme="minorHAnsi"/>
+          <w:sz w:val="24"/>
+        </w:rPr>
+        <w:t xml:space="preserve"> = 11 </w:t>
+      </w:r>
+      <w:r>
+        <w:rPr>
+          <w:rFonts w:cstheme="minorHAnsi"/>
+          <w:sz w:val="24"/>
+        </w:rPr>
+        <w:t>элементарных операций</w:t>
       </w:r>
     </w:p>
     <w:p>
       <w:pPr>
         <w:ind w:left="-567" w:right="566"/>
         <w:rPr>
-          <w:i/>
-          <w:sz w:val="28"/>
-          <w:lang w:val="en-US"/>
-        </w:rPr>
-      </w:pPr>
-      <w:r>
-        <w:rPr>
-          <w:i/>
-          <w:sz w:val="28"/>
-          <w:lang w:val="en-US"/>
-        </w:rPr>
-        <w:tab/>
-      </w:r>
-      <w:r>
-        <w:rPr>
-          <w:i/>
-          <w:sz w:val="28"/>
-          <w:lang w:val="en-US"/>
-        </w:rPr>
-        <w:tab/>
-      </w:r>
-      <w:r>
-        <w:rPr>
-          <w:i/>
-          <w:sz w:val="28"/>
-          <w:lang w:val="en-US"/>
-        </w:rPr>
-        <w:t>return arrayNum[j];</w:t>
+          <w:rFonts w:cstheme="minorHAnsi"/>
+          <w:sz w:val="24"/>
+        </w:rPr>
+      </w:pPr>
+      <w:r>
+        <w:rPr>
+          <w:rFonts w:cstheme="minorHAnsi"/>
+          <w:b/>
+          <w:i/>
+          <w:sz w:val="24"/>
+        </w:rPr>
+        <w:t xml:space="preserve">Асимптотическая оценка алгоритма в худшем случае: </w:t>
+      </w:r>
+      <w:r>
+        <w:rPr>
+          <w:rFonts w:cstheme="minorHAnsi"/>
+          <w:sz w:val="24"/>
+        </w:rPr>
+        <w:t>Худший случай будет тогда, когда слово в массиве</w:t>
+      </w:r>
+      <w:r>
+        <w:rPr>
+          <w:rFonts w:cstheme="minorHAnsi"/>
+          <w:sz w:val="24"/>
+        </w:rPr>
+        <w:t xml:space="preserve"> отсутствует или </w:t>
+      </w:r>
+      <w:r>
+        <w:rPr>
+          <w:rFonts w:cstheme="minorHAnsi"/>
+          <w:sz w:val="24"/>
+        </w:rPr>
+        <w:t>стоит на последней проверке</w:t>
+      </w:r>
+      <w:r>
+        <w:rPr>
+          <w:rFonts w:cstheme="minorHAnsi"/>
+          <w:sz w:val="24"/>
+        </w:rPr>
+        <w:t>, тогда:</w:t>
       </w:r>
     </w:p>
     <w:p>
       <w:pPr>
         <w:ind w:left="-567" w:right="566"/>
         <w:rPr>
-          <w:i/>
-          <w:sz w:val="28"/>
-          <w:lang w:val="en-US"/>
-        </w:rPr>
-      </w:pPr>
-      <w:r>
-        <w:rPr>
-          <w:i/>
-          <w:sz w:val="28"/>
-          <w:lang w:val="en-US"/>
-        </w:rPr>
-        <w:tab/>
-        <w:t>i</w:t>
-      </w:r>
-      <w:r>
-        <w:rPr>
-          <w:i/>
-          <w:sz w:val="28"/>
-          <w:lang w:val="en-US"/>
-        </w:rPr>
-        <w:t>f(arrayNum.length == 1)</w:t>
-      </w:r>
+          <w:rFonts w:eastAsiaTheme="minorEastAsia" w:cstheme="minorHAnsi"/>
+          <w:sz w:val="24"/>
+        </w:rPr>
+      </w:pPr>
+      <w:r>
+        <w:rPr>
+          <w:rFonts w:cstheme="minorHAnsi"/>
+          <w:sz w:val="24"/>
+        </w:rPr>
+        <w:t>Θ(</w:t>
+      </w:r>
+      <w:r>
+        <w:rPr>
+          <w:rFonts w:cstheme="minorHAnsi"/>
+          <w:sz w:val="24"/>
+          <w:lang w:val="en-US"/>
+        </w:rPr>
+        <w:t>n</w:t>
+      </w:r>
+      <w:r>
+        <w:rPr>
+          <w:rFonts w:cstheme="minorHAnsi"/>
+          <w:sz w:val="24"/>
+        </w:rPr>
+        <w:t xml:space="preserve">) = </w:t>
+      </w:r>
+      <w:r>
+        <w:rPr>
+          <w:rFonts w:cstheme="minorHAnsi"/>
+          <w:sz w:val="24"/>
+        </w:rPr>
+        <w:t>1(</w:t>
+      </w:r>
+      <w:r>
+        <w:rPr>
+          <w:rFonts w:cstheme="minorHAnsi"/>
+          <w:sz w:val="24"/>
+        </w:rPr>
+        <w:t>вызов</w:t>
+      </w:r>
+      <w:r>
+        <w:rPr>
+          <w:rFonts w:cstheme="minorHAnsi"/>
+          <w:sz w:val="24"/>
+        </w:rPr>
+        <w:t xml:space="preserve"> </w:t>
+      </w:r>
+      <w:r>
+        <w:rPr>
+          <w:rFonts w:cstheme="minorHAnsi"/>
+          <w:sz w:val="24"/>
+        </w:rPr>
+        <w:t>функции</w:t>
+      </w:r>
+      <w:r>
+        <w:rPr>
+          <w:rFonts w:cstheme="minorHAnsi"/>
+          <w:sz w:val="24"/>
+        </w:rPr>
+        <w:t xml:space="preserve"> </w:t>
+      </w:r>
+      <w:r>
+        <w:rPr>
+          <w:rFonts w:cstheme="minorHAnsi"/>
+          <w:sz w:val="24"/>
+          <w:lang w:val="en-US"/>
+        </w:rPr>
+        <w:t>RecursionSearchWord</w:t>
+      </w:r>
+      <w:r>
+        <w:rPr>
+          <w:rFonts w:cstheme="minorHAnsi"/>
+          <w:sz w:val="24"/>
+        </w:rPr>
+        <w:t xml:space="preserve">) + </w:t>
+      </w:r>
+      <w:r>
+        <w:rPr>
+          <w:rFonts w:cstheme="minorHAnsi"/>
+          <w:sz w:val="24"/>
+        </w:rPr>
+        <w:t xml:space="preserve"> </w:t>
+      </w:r>
+      <m:oMath>
+        <m:sSub>
+          <m:sSubPr>
+            <m:ctrlPr>
+              <w:rPr>
+                <w:rFonts w:ascii="Cambria Math" w:hAnsi="Cambria Math"/>
+                <w:i/>
+                <w:sz w:val="24"/>
+              </w:rPr>
+            </m:ctrlPr>
+          </m:sSubPr>
+          <m:e>
+            <m:r>
+              <w:rPr>
+                <w:rFonts w:ascii="Cambria Math" w:hAnsi="Cambria Math"/>
+                <w:sz w:val="24"/>
+              </w:rPr>
+              <m:t>Log</m:t>
+            </m:r>
+          </m:e>
+          <m:sub>
+            <m:r>
+              <w:rPr>
+                <w:rFonts w:ascii="Cambria Math" w:hAnsi="Cambria Math"/>
+                <w:sz w:val="24"/>
+              </w:rPr>
+              <m:t>2</m:t>
+            </m:r>
+          </m:sub>
+        </m:sSub>
+        <m:d>
+          <m:dPr>
+            <m:ctrlPr>
+              <w:rPr>
+                <w:rFonts w:ascii="Cambria Math" w:hAnsi="Cambria Math"/>
+                <w:i/>
+                <w:sz w:val="24"/>
+              </w:rPr>
+            </m:ctrlPr>
+          </m:dPr>
+          <m:e>
+            <m:r>
+              <w:rPr>
+                <w:rFonts w:ascii="Cambria Math" w:hAnsi="Cambria Math"/>
+                <w:sz w:val="24"/>
+              </w:rPr>
+              <m:t>n</m:t>
+            </m:r>
+          </m:e>
+        </m:d>
+      </m:oMath>
+      <w:r>
+        <w:rPr>
+          <w:rFonts w:eastAsiaTheme="minorEastAsia" w:cstheme="minorHAnsi"/>
+          <w:sz w:val="24"/>
+        </w:rPr>
+        <w:t xml:space="preserve"> * (</w:t>
+      </w:r>
+      <w:r>
+        <w:rPr>
+          <w:rFonts w:cstheme="minorHAnsi"/>
+          <w:sz w:val="24"/>
+        </w:rPr>
+        <w:t>1(</w:t>
+      </w:r>
+      <w:r>
+        <w:rPr>
+          <w:rFonts w:cstheme="minorHAnsi"/>
+          <w:sz w:val="24"/>
+        </w:rPr>
+        <w:t>проверка условия</w:t>
+      </w:r>
+      <w:r>
+        <w:rPr>
+          <w:rFonts w:cstheme="minorHAnsi"/>
+          <w:sz w:val="24"/>
+        </w:rPr>
+        <w:t>)</w:t>
+      </w:r>
+      <w:r>
+        <w:rPr>
+          <w:rFonts w:cstheme="minorHAnsi"/>
+          <w:sz w:val="24"/>
+        </w:rPr>
+        <w:t xml:space="preserve"> + 1(инициализация </w:t>
+      </w:r>
+      <w:r>
+        <w:rPr>
+          <w:rFonts w:cstheme="minorHAnsi"/>
+          <w:sz w:val="24"/>
+          <w:lang w:val="en-US"/>
+        </w:rPr>
+        <w:t>mid</w:t>
+      </w:r>
+      <w:r>
+        <w:rPr>
+          <w:rFonts w:cstheme="minorHAnsi"/>
+          <w:sz w:val="24"/>
+        </w:rPr>
+        <w:t>)</w:t>
+      </w:r>
+      <w:r>
+        <w:rPr>
+          <w:rFonts w:cstheme="minorHAnsi"/>
+          <w:sz w:val="24"/>
+        </w:rPr>
+        <w:t xml:space="preserve"> + </w:t>
+      </w:r>
+      <w:r>
+        <w:rPr>
+          <w:rFonts w:cstheme="minorHAnsi"/>
+          <w:sz w:val="24"/>
+        </w:rPr>
+        <w:t>3(сумма</w:t>
+      </w:r>
+      <w:r>
+        <w:rPr>
+          <w:rFonts w:cstheme="minorHAnsi"/>
+          <w:sz w:val="24"/>
+        </w:rPr>
+        <w:t xml:space="preserve">, </w:t>
+      </w:r>
+      <w:r>
+        <w:rPr>
+          <w:rFonts w:cstheme="minorHAnsi"/>
+          <w:sz w:val="24"/>
+        </w:rPr>
+        <w:t xml:space="preserve">разность и деление) + 1(приравнивание </w:t>
+      </w:r>
+      <w:r>
+        <w:rPr>
+          <w:rFonts w:cstheme="minorHAnsi"/>
+          <w:sz w:val="24"/>
+          <w:lang w:val="en-US"/>
+        </w:rPr>
+        <w:t>mid</w:t>
+      </w:r>
+      <w:r>
+        <w:rPr>
+          <w:rFonts w:cstheme="minorHAnsi"/>
+          <w:sz w:val="24"/>
+        </w:rPr>
+        <w:t xml:space="preserve"> </w:t>
+      </w:r>
+      <w:r>
+        <w:rPr>
+          <w:rFonts w:cstheme="minorHAnsi"/>
+          <w:sz w:val="24"/>
+        </w:rPr>
+        <w:t xml:space="preserve">значения) + </w:t>
+      </w:r>
+      <w:r>
+        <w:rPr>
+          <w:rFonts w:cstheme="minorHAnsi"/>
+          <w:sz w:val="24"/>
+        </w:rPr>
+        <w:t>2(</w:t>
+      </w:r>
+      <w:r>
+        <w:rPr>
+          <w:rFonts w:cstheme="minorHAnsi"/>
+          <w:sz w:val="24"/>
+        </w:rPr>
+        <w:t>1(проверка условия) + 2(индексация одномерного массива)</w:t>
+      </w:r>
+      <w:r>
+        <w:rPr>
+          <w:rFonts w:cstheme="minorHAnsi"/>
+          <w:sz w:val="24"/>
+        </w:rPr>
+        <w:t>)</w:t>
+      </w:r>
+      <w:r>
+        <w:rPr>
+          <w:rFonts w:cstheme="minorHAnsi"/>
+          <w:sz w:val="24"/>
+        </w:rPr>
+        <w:t xml:space="preserve"> + 1(возвращение значения)</w:t>
+      </w:r>
+      <w:r>
+        <w:rPr>
+          <w:rFonts w:cstheme="minorHAnsi"/>
+          <w:sz w:val="24"/>
+        </w:rPr>
+        <w:t xml:space="preserve"> </w:t>
+      </w:r>
+      <w:r>
+        <w:rPr>
+          <w:rFonts w:cstheme="minorHAnsi"/>
+          <w:sz w:val="24"/>
+        </w:rPr>
+        <w:t>+ 1(вызов функции рекурсивно)</w:t>
+      </w:r>
+      <w:r>
+        <w:rPr>
+          <w:rFonts w:cstheme="minorHAnsi"/>
+          <w:sz w:val="24"/>
+        </w:rPr>
+        <w:t xml:space="preserve">) = 1 </w:t>
+      </w:r>
+      <w:r>
+        <w:rPr>
+          <w:rFonts w:cstheme="minorHAnsi"/>
+          <w:sz w:val="24"/>
+        </w:rPr>
+        <w:t xml:space="preserve">+ </w:t>
+      </w:r>
+      <w:r>
+        <w:rPr>
+          <w:rFonts w:cstheme="minorHAnsi"/>
+          <w:sz w:val="24"/>
+        </w:rPr>
+        <w:t>15</w:t>
+      </w:r>
+      <w:r>
+        <w:rPr>
+          <w:rFonts w:cstheme="minorHAnsi"/>
+          <w:sz w:val="24"/>
+        </w:rPr>
+        <w:t xml:space="preserve"> </w:t>
+      </w:r>
+      <m:oMath>
+        <m:sSub>
+          <m:sSubPr>
+            <m:ctrlPr>
+              <w:rPr>
+                <w:rFonts w:ascii="Cambria Math" w:hAnsi="Cambria Math"/>
+                <w:i/>
+                <w:sz w:val="24"/>
+              </w:rPr>
+            </m:ctrlPr>
+          </m:sSubPr>
+          <m:e>
+            <m:r>
+              <w:rPr>
+                <w:rFonts w:ascii="Cambria Math" w:hAnsi="Cambria Math"/>
+                <w:sz w:val="24"/>
+              </w:rPr>
+              <m:t>Log</m:t>
+            </m:r>
+          </m:e>
+          <m:sub>
+            <m:r>
+              <w:rPr>
+                <w:rFonts w:ascii="Cambria Math" w:hAnsi="Cambria Math"/>
+                <w:sz w:val="24"/>
+              </w:rPr>
+              <m:t>2</m:t>
+            </m:r>
+          </m:sub>
+        </m:sSub>
+        <m:d>
+          <m:dPr>
+            <m:ctrlPr>
+              <w:rPr>
+                <w:rFonts w:ascii="Cambria Math" w:hAnsi="Cambria Math"/>
+                <w:i/>
+                <w:sz w:val="24"/>
+              </w:rPr>
+            </m:ctrlPr>
+          </m:dPr>
+          <m:e>
+            <m:r>
+              <w:rPr>
+                <w:rFonts w:ascii="Cambria Math" w:hAnsi="Cambria Math"/>
+                <w:sz w:val="24"/>
+              </w:rPr>
+              <m:t>n</m:t>
+            </m:r>
+          </m:e>
+        </m:d>
+      </m:oMath>
     </w:p>
     <w:p>
       <w:pPr>
         <w:ind w:left="-567" w:right="566"/>
-        <w:rPr>
-          <w:i/>
-          <w:sz w:val="28"/>
-          <w:lang w:val="en-US"/>
-        </w:rPr>
-      </w:pPr>
-      <w:r>
-        <w:rPr>
-          <w:i/>
-          <w:sz w:val="28"/>
-          <w:lang w:val="en-US"/>
-        </w:rPr>
-        <w:tab/>
-      </w:r>
-      <w:r>
-        <w:rPr>
-          <w:i/>
-          <w:sz w:val="28"/>
-          <w:lang w:val="en-US"/>
-        </w:rPr>
-        <w:tab/>
-      </w:r>
-      <w:r>
-        <w:rPr>
-          <w:i/>
-          <w:sz w:val="28"/>
-          <w:lang w:val="en-US"/>
-        </w:rPr>
-        <w:t>return arrayNum[0] == number ? arrayNum[0] : 0;</w:t>
+      </w:pPr>
+      <w:r>
+        <w:rPr>
+          <w:b/>
+        </w:rPr>
+        <w:t>5.Результаты экспериментальной оценки временной и емкостной сложности заданного алгоритма</w:t>
+      </w:r>
+      <w:r>
+        <w:t>.</w:t>
       </w:r>
     </w:p>
     <w:p>
       <w:pPr>
         <w:ind w:left="-567" w:right="566"/>
         <w:rPr>
-          <w:i/>
-          <w:sz w:val="28"/>
-          <w:lang w:val="en-US"/>
-        </w:rPr>
-      </w:pPr>
-      <w:r>
-        <w:rPr>
-          <w:i/>
-          <w:sz w:val="28"/>
-          <w:lang w:val="en-US"/>
-        </w:rPr>
-        <w:tab/>
-      </w:r>
-      <w:r>
-        <w:rPr>
-          <w:i/>
-          <w:sz w:val="28"/>
-          <w:lang w:val="en-US"/>
-        </w:rPr>
-        <w:t xml:space="preserve">return RecursionSearchWord(Arrays.copyOfRange(arrayNum, size, </w:t>
-      </w:r>
-      <w:r>
-        <w:rPr>
-          <w:i/>
-          <w:sz w:val="28"/>
-          <w:lang w:val="en-US"/>
-        </w:rPr>
-        <w:tab/>
-      </w:r>
-      <w:r>
-        <w:rPr>
-          <w:i/>
-          <w:sz w:val="28"/>
-          <w:lang w:val="en-US"/>
-        </w:rPr>
-        <w:t>arrayNum.length), number);</w:t>
+          <w:rFonts w:cstheme="minorHAnsi"/>
+          <w:i/>
+          <w:sz w:val="24"/>
+        </w:rPr>
+      </w:pPr>
+      <w:r>
+        <w:rPr>
+          <w:rFonts w:cstheme="minorHAnsi"/>
+          <w:i/>
+          <w:sz w:val="24"/>
+        </w:rPr>
+        <w:t xml:space="preserve">Время выполнения поиска в лучшем случае: </w:t>
+      </w:r>
+      <w:r>
+        <w:rPr>
+          <w:rFonts w:cstheme="minorHAnsi"/>
+          <w:i/>
+          <w:sz w:val="24"/>
+        </w:rPr>
+        <w:t>0.012163 миллисекунд!</w:t>
+      </w:r>
+      <w:r>
+        <w:rPr>
+          <w:rFonts w:cstheme="minorHAnsi"/>
+          <w:i/>
+          <w:sz w:val="24"/>
+        </w:rPr>
+        <w:t>!</w:t>
       </w:r>
     </w:p>
     <w:p>
       <w:pPr>
         <w:ind w:left="-567" w:right="566"/>
         <w:rPr>
-          <w:i/>
-          <w:sz w:val="28"/>
-          <w:lang w:val="en-US"/>
-        </w:rPr>
-      </w:pPr>
-      <w:r>
-        <w:rPr>
-          <w:i/>
-          <w:sz w:val="28"/>
-          <w:lang w:val="en-US"/>
-        </w:rPr>
-        <w:t>}</w:t>
+          <w:rFonts w:cstheme="minorHAnsi"/>
+          <w:i/>
+          <w:sz w:val="24"/>
+        </w:rPr>
+      </w:pPr>
+      <w:r>
+        <w:rPr>
+          <w:rFonts w:cstheme="minorHAnsi"/>
+          <w:i/>
+          <w:sz w:val="24"/>
+        </w:rPr>
+        <w:t xml:space="preserve">Время выполнения поиска в худшем </w:t>
+      </w:r>
+      <w:r>
+        <w:rPr>
+          <w:rFonts w:cstheme="minorHAnsi"/>
+          <w:i/>
+          <w:sz w:val="24"/>
+        </w:rPr>
+        <w:t xml:space="preserve">случае: </w:t>
+      </w:r>
+      <w:r>
+        <w:rPr>
+          <w:rFonts w:cstheme="minorHAnsi"/>
+          <w:i/>
+          <w:sz w:val="24"/>
+        </w:rPr>
+        <w:t>0.016842 миллисекунд</w:t>
+      </w:r>
+      <w:r>
+        <w:rPr>
+          <w:rFonts w:cstheme="minorHAnsi"/>
+          <w:i/>
+          <w:sz w:val="24"/>
+        </w:rPr>
+        <w:t>!</w:t>
+      </w:r>
+      <w:r>
+        <w:rPr>
+          <w:rFonts w:cstheme="minorHAnsi"/>
+          <w:i/>
+          <w:sz w:val="24"/>
+        </w:rPr>
+        <w:t xml:space="preserve">! </w:t>
       </w:r>
     </w:p>
     <w:p>
       <w:pPr>
         <w:ind w:left="-567" w:right="566"/>
         <w:rPr>
-          <w:b/>
-          <w:sz w:val="24"/>
-          <w:lang w:val="en-US"/>
-        </w:rPr>
-      </w:pPr>
+          <w:rFonts w:cstheme="minorHAnsi"/>
+          <w:i/>
+          <w:sz w:val="24"/>
+        </w:rPr>
+      </w:pPr>
+      <w:r>
+        <w:rPr>
+          <w:rFonts w:cstheme="minorHAnsi"/>
+          <w:i/>
+          <w:sz w:val="24"/>
+        </w:rPr>
+        <w:t>для массива размерностью 40</w:t>
+      </w:r>
+      <w:bookmarkStart w:id="0" w:name="_GoBack"/>
+      <w:bookmarkEnd w:id="0"/>
     </w:p>
     <w:p>
       <w:pPr>
         <w:ind w:left="-567" w:right="566"/>
         <w:rPr>
-          <w:b/>
-          <w:sz w:val="24"/>
-          <w:lang w:val="en-US"/>
-        </w:rPr>
-      </w:pPr>
-    </w:p>
-    <w:p>
-      <w:pPr>
-        <w:ind w:left="-567" w:right="566"/>
-        <w:rPr>
-          <w:rFonts w:cstheme="minorHAnsi"/>
-          <w:b/>
-          <w:sz w:val="28"/>
-        </w:rPr>
-      </w:pPr>
-      <w:bookmarkStart w:id="0" w:name="_GoBack"/>
-      <w:bookmarkEnd w:id="0"/>
+          <w:rFonts w:cstheme="minorHAnsi"/>
+          <w:sz w:val="24"/>
+        </w:rPr>
+      </w:pPr>
     </w:p>
     <w:sectPr>
       <w:pgSz w:w="11906" w:h="16838"/>
@@ -1355,7 +2189,6 @@
   <w:style w:type="character" w:default="1" w:styleId="a0">
     <w:name w:val="Default Paragraph Font"/>
     <w:uiPriority w:val="1"/>
-    <w:semiHidden/>
     <w:unhideWhenUsed/>
   </w:style>
   <w:style w:type="table" w:default="1" w:styleId="a1">
@@ -1719,7 +2552,7 @@
 </file>
 
 <file path=customXml/itemProps1.xml><?xml version="1.0" encoding="utf-8"?>
-<ds:datastoreItem xmlns:ds="http://schemas.openxmlformats.org/officeDocument/2006/customXml" ds:itemID="{B4A2557C-B607-4BC0-91A4-365D5638C6C5}">
+<ds:datastoreItem xmlns:ds="http://schemas.openxmlformats.org/officeDocument/2006/customXml" ds:itemID="{1B008FCE-A27E-4FE6-92ED-ED7693290457}">
   <ds:schemaRefs>
     <ds:schemaRef ds:uri="http://schemas.openxmlformats.org/officeDocument/2006/bibliography"/>
   </ds:schemaRefs>

</xml_diff>